<commit_message>
Changes to index and CV
</commit_message>
<xml_diff>
--- a/Website_Drafts/Pang Kai Yi_CV.docx
+++ b/Website_Drafts/Pang Kai Yi_CV.docx
@@ -49,7 +49,7 @@
           <w:szCs w:val="16"/>
           <w:lang w:eastAsia="en-US"/>
         </w:rPr>
-        <w:t>Mobile No: 8118 4639 / +16692249385</w:t>
+        <w:t>Mobile No: +65 8118 4639 / +16692249385</w:t>
       </w:r>
     </w:p>
     <w:p>
@@ -148,8 +148,8 @@
           <w:spacing w:val="8"/>
           <w:lang w:val="en-US" w:eastAsia="en-US"/>
         </w:rPr>
-        <w:pict w14:anchorId="55567EB8">
-          <v:shape id="_x0000_s2058" type="#_x0000_t75" style="position:absolute;margin-left:1.05pt;margin-top:9.85pt;width:7in;height:.75pt;z-index:2;mso-wrap-edited:f">
+        <w:pict w14:anchorId="46A88A61">
+          <v:shape id="_x0000_s2064" type="#_x0000_t75" style="position:absolute;margin-left:1.05pt;margin-top:9.85pt;width:7in;height:.75pt;z-index:2;mso-wrap-edited:f">
             <v:imagedata r:id="rId10" o:title=""/>
           </v:shape>
         </w:pict>
@@ -513,8 +513,22 @@
           <w:szCs w:val="20"/>
           <w:lang w:val="en-US" w:eastAsia="en-US"/>
         </w:rPr>
-        <w:t>University Town College Programme</w:t>
-      </w:r>
+        <w:t xml:space="preserve">University Town College </w:t>
+      </w:r>
+      <w:proofErr w:type="spellStart"/>
+      <w:r>
+        <w:rPr>
+          <w:rStyle w:val="span"/>
+          <w:b w:val="0"/>
+          <w:bCs w:val="0"/>
+          <w:spacing w:val="8"/>
+          <w:sz w:val="20"/>
+          <w:szCs w:val="20"/>
+          <w:lang w:val="en-US" w:eastAsia="en-US"/>
+        </w:rPr>
+        <w:t>Programme</w:t>
+      </w:r>
+      <w:proofErr w:type="spellEnd"/>
     </w:p>
     <w:p>
       <w:pPr>
@@ -642,7 +656,7 @@
         <w:rPr>
           <w:rStyle w:val="sub-title"/>
         </w:rPr>
-        <w:t>AMS Modelling/Verification</w:t>
+        <w:t>AMS Designer</w:t>
       </w:r>
     </w:p>
     <w:p>
@@ -663,7 +677,25 @@
           <w:i w:val="0"/>
           <w:iCs w:val="0"/>
         </w:rPr>
-        <w:t>Modelled MIPI C-PHY using Candence Virtuoso Electronic Design Automation that involves circuit blocks of sampler, symbol decoder, Serial-In Parallel-Out, de-mapper and Clock Data Recovery using SystemVerilog and Verilog-AMS</w:t>
+        <w:t xml:space="preserve">Modelled MIPI C-PHY using Candence Virtuoso Electronic Design Automation that involves circuit blocks of sampler, symbol decoder, Serial-In Parallel-Out, de-mapper and Clock Data Recovery using </w:t>
+      </w:r>
+      <w:proofErr w:type="spellStart"/>
+      <w:r>
+        <w:rPr>
+          <w:rStyle w:val="sub-title"/>
+          <w:i w:val="0"/>
+          <w:iCs w:val="0"/>
+        </w:rPr>
+        <w:t>SystemVerilog</w:t>
+      </w:r>
+      <w:proofErr w:type="spellEnd"/>
+      <w:r>
+        <w:rPr>
+          <w:rStyle w:val="sub-title"/>
+          <w:i w:val="0"/>
+          <w:iCs w:val="0"/>
+        </w:rPr>
+        <w:t xml:space="preserve"> and Verilog-AMS</w:t>
       </w:r>
     </w:p>
     <w:p>
@@ -697,8 +729,16 @@
         <w:rPr>
           <w:rStyle w:val="sub-title"/>
         </w:rPr>
-        <w:t>Silicon Validation/Bringup</w:t>
-      </w:r>
+        <w:t>Silicon Validation/</w:t>
+      </w:r>
+      <w:proofErr w:type="spellStart"/>
+      <w:r>
+        <w:rPr>
+          <w:rStyle w:val="sub-title"/>
+        </w:rPr>
+        <w:t>Bringup</w:t>
+      </w:r>
+      <w:proofErr w:type="spellEnd"/>
     </w:p>
     <w:p>
       <w:pPr>
@@ -718,7 +758,25 @@
           <w:i w:val="0"/>
           <w:iCs w:val="0"/>
         </w:rPr>
-        <w:t>Calibrated Phase Locked Loop at post silicon level using binary search algorithm and burn the settings into efuse for 100 chips to be sent to Honda and Valeo</w:t>
+        <w:t xml:space="preserve">Calibrated Phase Locked Loop at post silicon level using binary search algorithm and burn the settings into </w:t>
+      </w:r>
+      <w:proofErr w:type="spellStart"/>
+      <w:r>
+        <w:rPr>
+          <w:rStyle w:val="sub-title"/>
+          <w:i w:val="0"/>
+          <w:iCs w:val="0"/>
+        </w:rPr>
+        <w:t>efuse</w:t>
+      </w:r>
+      <w:proofErr w:type="spellEnd"/>
+      <w:r>
+        <w:rPr>
+          <w:rStyle w:val="sub-title"/>
+          <w:i w:val="0"/>
+          <w:iCs w:val="0"/>
+        </w:rPr>
+        <w:t xml:space="preserve"> for 100 chips to be sent to Honda and Valeo</w:t>
       </w:r>
     </w:p>
     <w:p>
@@ -739,7 +797,7 @@
           <w:i w:val="0"/>
           <w:iCs w:val="0"/>
         </w:rPr>
-        <w:t>Created over 10 python automation testing scripts that uses oscilloscope, power supply, Active Thermal Control (ATC), signal generator and spectrum analyzer with General Purpose Interface Bus (GPIB)</w:t>
+        <w:t>Created over 10 python automation testing scripts that uses oscilloscope, power supply, Thermoelectric coupling (TEC), signal generator and spectrum analyser with General Purpose Interface Bus (GPIB)</w:t>
       </w:r>
     </w:p>
     <w:p>
@@ -1102,38 +1160,6 @@
     </w:p>
     <w:p>
       <w:pPr>
-        <w:rPr>
-          <w:rStyle w:val="sub-title"/>
-        </w:rPr>
-      </w:pPr>
-      <w:r>
-        <w:rPr>
-          <w:rStyle w:val="sub-title"/>
-        </w:rPr>
-        <w:t>KTH Royal Institute of Technology Pre-Incubator Program</w:t>
-      </w:r>
-      <w:r>
-        <w:rPr>
-          <w:rStyle w:val="sub-title"/>
-        </w:rPr>
-        <w:t xml:space="preserve"> - Participant</w:t>
-      </w:r>
-      <w:r>
-        <w:rPr>
-          <w:rStyle w:val="sub-title"/>
-        </w:rPr>
-        <w:tab/>
-      </w:r>
-      <w:r>
-        <w:rPr>
-          <w:rStyle w:val="sub-title"/>
-        </w:rPr>
-        <w:tab/>
-        <w:t xml:space="preserve">        Mar 2023 - Present</w:t>
-      </w:r>
-    </w:p>
-    <w:p>
-      <w:pPr>
         <w:pStyle w:val="li"/>
         <w:numPr>
           <w:ilvl w:val="0"/>
@@ -1159,7 +1185,39 @@
           <w:szCs w:val="20"/>
           <w:lang w:eastAsia="en-US"/>
         </w:rPr>
-        <w:t>Conducted market research, identified target customer segments and crafted business plan</w:t>
+        <w:t>Amassed a team of 6 internationally with people from Ukraine and PhD student from University of California Los Angeles</w:t>
+      </w:r>
+    </w:p>
+    <w:p>
+      <w:pPr>
+        <w:rPr>
+          <w:rStyle w:val="sub-title"/>
+        </w:rPr>
+      </w:pPr>
+      <w:r>
+        <w:rPr>
+          <w:rStyle w:val="sub-title"/>
+        </w:rPr>
+        <w:t>KTH Royal Institute of Technology Pre-Incubator Program</w:t>
+      </w:r>
+      <w:r>
+        <w:rPr>
+          <w:rStyle w:val="sub-title"/>
+        </w:rPr>
+        <w:t xml:space="preserve"> - Participant</w:t>
+      </w:r>
+      <w:r>
+        <w:rPr>
+          <w:rStyle w:val="sub-title"/>
+        </w:rPr>
+        <w:tab/>
+      </w:r>
+      <w:r>
+        <w:rPr>
+          <w:rStyle w:val="sub-title"/>
+        </w:rPr>
+        <w:tab/>
+        <w:t xml:space="preserve">        Mar 2023 - Present</w:t>
       </w:r>
     </w:p>
     <w:p>
@@ -1174,82 +1232,22 @@
         </w:pBdr>
         <w:spacing w:after="40"/>
         <w:rPr>
-          <w:rStyle w:val="sub-title"/>
-          <w:i w:val="0"/>
-          <w:iCs w:val="0"/>
-          <w:spacing w:val="8"/>
+          <w:rStyle w:val="span"/>
+          <w:spacing w:val="8"/>
+          <w:sz w:val="20"/>
+          <w:szCs w:val="20"/>
           <w:lang w:eastAsia="en-US"/>
         </w:rPr>
       </w:pPr>
       <w:r>
         <w:rPr>
-          <w:rStyle w:val="sub-title"/>
-          <w:i w:val="0"/>
-          <w:iCs w:val="0"/>
-          <w:spacing w:val="8"/>
+          <w:rStyle w:val="span"/>
+          <w:spacing w:val="8"/>
+          <w:sz w:val="20"/>
+          <w:szCs w:val="20"/>
           <w:lang w:eastAsia="en-US"/>
         </w:rPr>
-        <w:t>Spearhead</w:t>
-      </w:r>
-      <w:r>
-        <w:rPr>
-          <w:rStyle w:val="sub-title"/>
-          <w:i w:val="0"/>
-          <w:iCs w:val="0"/>
-          <w:spacing w:val="8"/>
-          <w:lang w:eastAsia="en-US"/>
-        </w:rPr>
-        <w:t>ing</w:t>
-      </w:r>
-      <w:r>
-        <w:rPr>
-          <w:rStyle w:val="sub-title"/>
-          <w:i w:val="0"/>
-          <w:iCs w:val="0"/>
-          <w:spacing w:val="8"/>
-          <w:lang w:eastAsia="en-US"/>
-        </w:rPr>
-        <w:t xml:space="preserve"> efforts </w:t>
-      </w:r>
-      <w:r>
-        <w:rPr>
-          <w:rStyle w:val="sub-title"/>
-          <w:i w:val="0"/>
-          <w:iCs w:val="0"/>
-          <w:spacing w:val="8"/>
-          <w:lang w:eastAsia="en-US"/>
-        </w:rPr>
-        <w:t>i</w:t>
-      </w:r>
-      <w:r>
-        <w:rPr>
-          <w:rStyle w:val="sub-title"/>
-          <w:i w:val="0"/>
-          <w:iCs w:val="0"/>
-          <w:spacing w:val="8"/>
-          <w:lang w:eastAsia="en-US"/>
-        </w:rPr>
-        <w:t xml:space="preserve">n </w:t>
-      </w:r>
-      <w:r>
-        <w:rPr>
-          <w:rStyle w:val="sub-title"/>
-          <w:i w:val="0"/>
-          <w:iCs w:val="0"/>
-          <w:spacing w:val="8"/>
-          <w:lang w:eastAsia="en-US"/>
-        </w:rPr>
-        <w:t>securing</w:t>
-      </w:r>
-      <w:r>
-        <w:rPr>
-          <w:rStyle w:val="sub-title"/>
-          <w:i w:val="0"/>
-          <w:iCs w:val="0"/>
-          <w:spacing w:val="8"/>
-          <w:lang w:eastAsia="en-US"/>
-        </w:rPr>
-        <w:t xml:space="preserve"> initial funding</w:t>
+        <w:t>Conducted market research, identified target customer segments and crafted business plan</w:t>
       </w:r>
     </w:p>
     <w:p>
@@ -2499,7 +2497,29 @@
           <w:szCs w:val="20"/>
           <w:lang w:val="en-US" w:eastAsia="en-US"/>
         </w:rPr>
-        <w:t>Mixed Signal Simulations using Spectre AMS Designer                                                        Mar 2023</w:t>
+        <w:t xml:space="preserve">Mixed Signal Simulations using </w:t>
+      </w:r>
+      <w:proofErr w:type="spellStart"/>
+      <w:r>
+        <w:rPr>
+          <w:rStyle w:val="span"/>
+          <w:spacing w:val="8"/>
+          <w:sz w:val="20"/>
+          <w:szCs w:val="20"/>
+          <w:lang w:val="en-US" w:eastAsia="en-US"/>
+        </w:rPr>
+        <w:t>Spectre</w:t>
+      </w:r>
+      <w:proofErr w:type="spellEnd"/>
+      <w:r>
+        <w:rPr>
+          <w:rStyle w:val="span"/>
+          <w:spacing w:val="8"/>
+          <w:sz w:val="20"/>
+          <w:szCs w:val="20"/>
+          <w:lang w:val="en-US" w:eastAsia="en-US"/>
+        </w:rPr>
+        <w:t xml:space="preserve"> AMS Designer                                                        Mar 2023</w:t>
       </w:r>
     </w:p>
     <w:p>
@@ -2530,7 +2550,29 @@
           <w:szCs w:val="20"/>
           <w:lang w:val="en-US" w:eastAsia="en-US"/>
         </w:rPr>
-        <w:t>Cadence Certified Analog &amp; Behavioural Modelling with Verilog-AMS                                Feb 2023</w:t>
+        <w:t xml:space="preserve">Cadence Certified Analog &amp; </w:t>
+      </w:r>
+      <w:proofErr w:type="spellStart"/>
+      <w:r>
+        <w:rPr>
+          <w:rStyle w:val="span"/>
+          <w:spacing w:val="8"/>
+          <w:sz w:val="20"/>
+          <w:szCs w:val="20"/>
+          <w:lang w:val="en-US" w:eastAsia="en-US"/>
+        </w:rPr>
+        <w:t>Behavioural</w:t>
+      </w:r>
+      <w:proofErr w:type="spellEnd"/>
+      <w:r>
+        <w:rPr>
+          <w:rStyle w:val="span"/>
+          <w:spacing w:val="8"/>
+          <w:sz w:val="20"/>
+          <w:szCs w:val="20"/>
+          <w:lang w:val="en-US" w:eastAsia="en-US"/>
+        </w:rPr>
+        <w:t xml:space="preserve"> Modelling with Verilog-AMS                                Feb 2023</w:t>
       </w:r>
     </w:p>
     <w:p>
@@ -2653,7 +2695,7 @@
           <w:rStyle w:val="sub-title"/>
           <w:lang w:val="en-US"/>
         </w:rPr>
-        <w:t>Mar 202</w:t>
+        <w:t>Mar 2020</w:t>
       </w:r>
     </w:p>
     <w:p>
@@ -3436,6 +3478,7 @@
                 <w:szCs w:val="20"/>
               </w:rPr>
             </w:pPr>
+            <w:proofErr w:type="spellStart"/>
             <w:r>
               <w:rPr>
                 <w:rStyle w:val="span"/>
@@ -3445,6 +3488,7 @@
               </w:rPr>
               <w:t>SystemVerilog</w:t>
             </w:r>
+            <w:proofErr w:type="spellEnd"/>
           </w:p>
           <w:p>
             <w:pPr>
@@ -11493,7 +11537,7 @@
           <w:lang w:val="en-US" w:eastAsia="en-US"/>
         </w:rPr>
         <w:pict w14:anchorId="18AB6742">
-          <v:shape id="Picture 1" o:spid="_x0000_i1033" type="#_x0000_t75" alt="Text&#10;&#10;Description automatically generated" style="width:340.2pt;height:69pt;visibility:visible">
+          <v:shape id="Picture 1" o:spid="_x0000_i1026" type="#_x0000_t75" alt="Text&#10;&#10;Description automatically generated" style="width:340.2pt;height:69pt;visibility:visible">
             <v:imagedata r:id="rId14" o:title="Text&#10;&#10;Description automatically generated"/>
           </v:shape>
         </w:pict>
@@ -11553,7 +11597,7 @@
           <w:lang w:val="en-US" w:eastAsia="en-US"/>
         </w:rPr>
         <w:pict w14:anchorId="49215D1F">
-          <v:shape id="Picture 3" o:spid="_x0000_i1044" type="#_x0000_t75" alt="Text, letter&#10;&#10;Description automatically generated" style="width:396.6pt;height:550.2pt;visibility:visible">
+          <v:shape id="Picture 3" o:spid="_x0000_i1027" type="#_x0000_t75" alt="Text, letter&#10;&#10;Description automatically generated" style="width:396.6pt;height:550.2pt;visibility:visible">
             <v:imagedata r:id="rId15" o:title="Text, letter&#10;&#10;Description automatically generated" croptop="2102f" cropbottom="13785f" cropleft="4137f" cropright="9107f"/>
           </v:shape>
         </w:pict>
@@ -11729,7 +11773,7 @@
         <v:path o:extrusionok="f" gradientshapeok="t" o:connecttype="rect"/>
         <o:lock v:ext="edit" aspectratio="t"/>
       </v:shapetype>
-      <v:shape id="_x0000_i1201" type="#_x0000_t75" style="width:9pt;height:9.6pt" o:bullet="t">
+      <v:shape id="_x0000_i1035" type="#_x0000_t75" style="width:9pt;height:9.6pt" o:bullet="t">
         <v:imagedata r:id="rId1" o:title=""/>
       </v:shape>
     </w:pict>

</xml_diff>